<commit_message>
topico 5, alinea c
</commit_message>
<xml_diff>
--- a/relatorio.docx
+++ b/relatorio.docx
@@ -766,9 +766,9 @@
       <w:r>
         <w:lastRenderedPageBreak/>
         <w:drawing>
-          <wp:inline distT="0" distB="0" distL="0" distR="0" wp14:anchorId="369C0024" wp14:editId="0FA6FCE6">
-            <wp:extent cx="4301656" cy="2277800"/>
-            <wp:effectExtent l="0" t="0" r="3810" b="8255"/>
+          <wp:inline distT="0" distB="0" distL="0" distR="0" wp14:anchorId="369C0024" wp14:editId="7C4A7FF7">
+            <wp:extent cx="3959750" cy="2096755"/>
+            <wp:effectExtent l="0" t="0" r="3175" b="0"/>
             <wp:docPr id="15" name="Imagem 15" descr="Uma imagem com texto&#10;&#10;Descrição gerada automaticamente"/>
             <wp:cNvGraphicFramePr>
               <a:graphicFrameLocks xmlns:a="http://schemas.openxmlformats.org/drawingml/2006/main" noChangeAspect="1"/>
@@ -789,7 +789,7 @@
                   <pic:spPr>
                     <a:xfrm>
                       <a:off x="0" y="0"/>
-                      <a:ext cx="4309303" cy="2281849"/>
+                      <a:ext cx="3978658" cy="2106767"/>
                     </a:xfrm>
                     <a:prstGeom prst="rect">
                       <a:avLst/>
@@ -805,9 +805,9 @@
     <w:p>
       <w:r>
         <w:drawing>
-          <wp:inline distT="0" distB="0" distL="0" distR="0" wp14:anchorId="001021A0" wp14:editId="42362A00">
-            <wp:extent cx="4285753" cy="2254758"/>
-            <wp:effectExtent l="0" t="0" r="635" b="0"/>
+          <wp:inline distT="0" distB="0" distL="0" distR="0" wp14:anchorId="001021A0" wp14:editId="429B3712">
+            <wp:extent cx="3951799" cy="2079063"/>
+            <wp:effectExtent l="0" t="0" r="0" b="0"/>
             <wp:docPr id="16" name="Imagem 16" descr="Uma imagem com texto&#10;&#10;Descrição gerada automaticamente"/>
             <wp:cNvGraphicFramePr>
               <a:graphicFrameLocks xmlns:a="http://schemas.openxmlformats.org/drawingml/2006/main" noChangeAspect="1"/>
@@ -828,7 +828,7 @@
                   <pic:spPr>
                     <a:xfrm>
                       <a:off x="0" y="0"/>
-                      <a:ext cx="4299527" cy="2262005"/>
+                      <a:ext cx="3973633" cy="2090550"/>
                     </a:xfrm>
                     <a:prstGeom prst="rect">
                       <a:avLst/>
@@ -844,9 +844,9 @@
     <w:p>
       <w:r>
         <w:drawing>
-          <wp:inline distT="0" distB="0" distL="0" distR="0" wp14:anchorId="2D19C803" wp14:editId="3DCA4027">
-            <wp:extent cx="4300335" cy="2253284"/>
-            <wp:effectExtent l="0" t="0" r="5080" b="0"/>
+          <wp:inline distT="0" distB="0" distL="0" distR="0" wp14:anchorId="2D19C803" wp14:editId="4A20D043">
+            <wp:extent cx="3937031" cy="2062921"/>
+            <wp:effectExtent l="0" t="0" r="6350" b="0"/>
             <wp:docPr id="17" name="Imagem 17" descr="Uma imagem com texto&#10;&#10;Descrição gerada automaticamente"/>
             <wp:cNvGraphicFramePr>
               <a:graphicFrameLocks xmlns:a="http://schemas.openxmlformats.org/drawingml/2006/main" noChangeAspect="1"/>
@@ -867,7 +867,7 @@
                   <pic:spPr>
                     <a:xfrm>
                       <a:off x="0" y="0"/>
-                      <a:ext cx="4327998" cy="2267779"/>
+                      <a:ext cx="3971601" cy="2081035"/>
                     </a:xfrm>
                     <a:prstGeom prst="rect">
                       <a:avLst/>
@@ -880,11 +880,104 @@
         </w:drawing>
       </w:r>
     </w:p>
+    <w:p>
+      <w:r>
+        <w:drawing>
+          <wp:inline distT="0" distB="0" distL="0" distR="0" wp14:anchorId="06C77CC0" wp14:editId="65AEFBC2">
+            <wp:extent cx="3919993" cy="1817560"/>
+            <wp:effectExtent l="0" t="0" r="4445" b="0"/>
+            <wp:docPr id="18" name="Imagem 18" descr="Uma imagem com texto&#10;&#10;Descrição gerada automaticamente"/>
+            <wp:cNvGraphicFramePr>
+              <a:graphicFrameLocks xmlns:a="http://schemas.openxmlformats.org/drawingml/2006/main" noChangeAspect="1"/>
+            </wp:cNvGraphicFramePr>
+            <a:graphic xmlns:a="http://schemas.openxmlformats.org/drawingml/2006/main">
+              <a:graphicData uri="http://schemas.openxmlformats.org/drawingml/2006/picture">
+                <pic:pic xmlns:pic="http://schemas.openxmlformats.org/drawingml/2006/picture">
+                  <pic:nvPicPr>
+                    <pic:cNvPr id="18" name="Imagem 18" descr="Uma imagem com texto&#10;&#10;Descrição gerada automaticamente"/>
+                    <pic:cNvPicPr/>
+                  </pic:nvPicPr>
+                  <pic:blipFill>
+                    <a:blip r:embed="rId23"/>
+                    <a:stretch>
+                      <a:fillRect/>
+                    </a:stretch>
+                  </pic:blipFill>
+                  <pic:spPr>
+                    <a:xfrm>
+                      <a:off x="0" y="0"/>
+                      <a:ext cx="3950145" cy="1831540"/>
+                    </a:xfrm>
+                    <a:prstGeom prst="rect">
+                      <a:avLst/>
+                    </a:prstGeom>
+                  </pic:spPr>
+                </pic:pic>
+              </a:graphicData>
+            </a:graphic>
+          </wp:inline>
+        </w:drawing>
+      </w:r>
+    </w:p>
+    <w:p/>
+    <w:p>
+      <w:r>
+        <w:lastRenderedPageBreak/>
+        <w:t xml:space="preserve">Criação da </w:t>
+      </w:r>
+      <w:proofErr w:type="spellStart"/>
+      <w:r>
+        <w:t>release</w:t>
+      </w:r>
+      <w:proofErr w:type="spellEnd"/>
+      <w:r>
+        <w:t>:</w:t>
+      </w:r>
+    </w:p>
+    <w:p>
+      <w:r>
+        <w:drawing>
+          <wp:inline distT="0" distB="0" distL="0" distR="0" wp14:anchorId="6DFE8E0A" wp14:editId="574DFE09">
+            <wp:extent cx="4476585" cy="1806110"/>
+            <wp:effectExtent l="0" t="0" r="635" b="3810"/>
+            <wp:docPr id="19" name="Imagem 19" descr="Uma imagem com texto&#10;&#10;Descrição gerada automaticamente"/>
+            <wp:cNvGraphicFramePr>
+              <a:graphicFrameLocks xmlns:a="http://schemas.openxmlformats.org/drawingml/2006/main" noChangeAspect="1"/>
+            </wp:cNvGraphicFramePr>
+            <a:graphic xmlns:a="http://schemas.openxmlformats.org/drawingml/2006/main">
+              <a:graphicData uri="http://schemas.openxmlformats.org/drawingml/2006/picture">
+                <pic:pic xmlns:pic="http://schemas.openxmlformats.org/drawingml/2006/picture">
+                  <pic:nvPicPr>
+                    <pic:cNvPr id="19" name="Imagem 19" descr="Uma imagem com texto&#10;&#10;Descrição gerada automaticamente"/>
+                    <pic:cNvPicPr/>
+                  </pic:nvPicPr>
+                  <pic:blipFill>
+                    <a:blip r:embed="rId24"/>
+                    <a:stretch>
+                      <a:fillRect/>
+                    </a:stretch>
+                  </pic:blipFill>
+                  <pic:spPr>
+                    <a:xfrm>
+                      <a:off x="0" y="0"/>
+                      <a:ext cx="4495645" cy="1813800"/>
+                    </a:xfrm>
+                    <a:prstGeom prst="rect">
+                      <a:avLst/>
+                    </a:prstGeom>
+                  </pic:spPr>
+                </pic:pic>
+              </a:graphicData>
+            </a:graphic>
+          </wp:inline>
+        </w:drawing>
+      </w:r>
+    </w:p>
     <w:p/>
     <w:p/>
     <w:p/>
     <w:sectPr>
-      <w:headerReference w:type="default" r:id="rId23"/>
+      <w:headerReference w:type="default" r:id="rId25"/>
       <w:pgSz w:w="11906" w:h="16838"/>
       <w:pgMar w:top="1417" w:right="1701" w:bottom="1417" w:left="1701" w:header="708" w:footer="708" w:gutter="0"/>
       <w:cols w:space="708"/>

</xml_diff>